<commit_message>
Fixed the problem section. Added a reference to Arena chess gui.
</commit_message>
<xml_diff>
--- a/Part1/Done/a12johqv_rapport_kladd_2015_02_09.docx
+++ b/Part1/Done/a12johqv_rapport_kladd_2015_02_09.docx
@@ -7,8 +7,6 @@
         <w:pStyle w:val="HISheadline"/>
         <w:ind w:left="3686"/>
       </w:pPr>
-      <w:bookmarkStart w:id="0" w:name="_GoBack"/>
-      <w:bookmarkEnd w:id="0"/>
       <w:r>
         <w:drawing>
           <wp:anchor distT="0" distB="0" distL="114300" distR="114300" simplePos="0" relativeHeight="251659264" behindDoc="1" locked="0" layoutInCell="1" allowOverlap="1" wp14:anchorId="5897757F" wp14:editId="3FFBCD3D">
@@ -241,6 +239,8 @@
                             <w:r>
                               <w:t>Johannes Qvarford</w:t>
                             </w:r>
+                            <w:bookmarkStart w:id="0" w:name="_GoBack"/>
+                            <w:bookmarkEnd w:id="0"/>
                           </w:p>
                           <w:p>
                             <w:pPr>
@@ -9158,7 +9158,7 @@
 </file>
 
 <file path=customXml/itemProps1.xml><?xml version="1.0" encoding="utf-8"?>
-<ds:datastoreItem xmlns:ds="http://schemas.openxmlformats.org/officeDocument/2006/customXml" ds:itemID="{DD17633C-EE6E-45A9-88B8-9E10BA91DA23}">
+<ds:datastoreItem xmlns:ds="http://schemas.openxmlformats.org/officeDocument/2006/customXml" ds:itemID="{00CB294B-688C-4BB2-A392-05CAAEEC884F}">
   <ds:schemaRefs>
     <ds:schemaRef ds:uri="http://schemas.openxmlformats.org/officeDocument/2006/bibliography"/>
   </ds:schemaRefs>

</xml_diff>